<commit_message>
correction du dossier d'archi
</commit_message>
<xml_diff>
--- a/exercice_archi/reponse_exercice_abbeal.docx
+++ b/exercice_archi/reponse_exercice_abbeal.docx
@@ -447,19 +447,11 @@
     </w:p>
     <w:p>
       <w:r>
-        <w:t xml:space="preserve">Ce déploiement peut se faire aussi </w:t>
-      </w:r>
-      <w:r>
-        <w:t xml:space="preserve">bien </w:t>
-      </w:r>
-      <w:proofErr w:type="gramStart"/>
-      <w:r>
-        <w:t>sur</w:t>
-      </w:r>
-      <w:r>
-        <w:t>:</w:t>
-      </w:r>
-      <w:proofErr w:type="gramEnd"/>
+        <w:t xml:space="preserve">Ce déploiement peut se faire </w:t>
+      </w:r>
+      <w:r>
+        <w:t>sur :</w:t>
+      </w:r>
     </w:p>
     <w:p>
       <w:pPr>
@@ -541,15 +533,7 @@
     <w:p/>
     <w:p>
       <w:r>
-        <w:t xml:space="preserve">Kubernetes permet de </w:t>
-      </w:r>
-      <w:proofErr w:type="spellStart"/>
-      <w:r>
-        <w:t>scaler</w:t>
-      </w:r>
-      <w:proofErr w:type="spellEnd"/>
-      <w:r>
-        <w:t xml:space="preserve"> automatiquement</w:t>
+        <w:t>Kubernetes permet de scaler automatiquement</w:t>
       </w:r>
       <w:r>
         <w:t>, il réduit ou augmente le</w:t>
@@ -646,6 +630,8 @@
           </wp:inline>
         </w:drawing>
       </w:r>
+      <w:bookmarkStart w:id="0" w:name="_GoBack"/>
+      <w:bookmarkEnd w:id="0"/>
     </w:p>
     <w:p>
       <w:r>
@@ -664,7 +650,13 @@
     <w:p/>
     <w:p>
       <w:r>
-        <w:t>Docker permet dans cette architecture l’isolation des ressources et un déploiement faciliter des applications.</w:t>
+        <w:t xml:space="preserve">Docker permet dans cette architecture l’isolation des ressources et un déploiement </w:t>
+      </w:r>
+      <w:r>
+        <w:t>facilité</w:t>
+      </w:r>
+      <w:r>
+        <w:t xml:space="preserve"> des applications.</w:t>
       </w:r>
     </w:p>
     <w:p>
@@ -750,37 +742,17 @@
     </w:p>
     <w:p/>
     <w:p>
-      <w:proofErr w:type="spellStart"/>
-      <w:r>
-        <w:t>Nginx</w:t>
-      </w:r>
-      <w:proofErr w:type="spellEnd"/>
+      <w:r>
+        <w:t>NginX</w:t>
+      </w:r>
       <w:r>
         <w:t xml:space="preserve"> en frontal permet de servir les fichiers statiques, de faire le </w:t>
       </w:r>
-      <w:proofErr w:type="spellStart"/>
       <w:r>
         <w:t>load</w:t>
       </w:r>
-      <w:proofErr w:type="spellEnd"/>
-      <w:r>
-        <w:t xml:space="preserve"> </w:t>
-      </w:r>
-      <w:proofErr w:type="spellStart"/>
-      <w:r>
-        <w:t>balacing</w:t>
-      </w:r>
-      <w:proofErr w:type="spellEnd"/>
-      <w:r>
-        <w:t xml:space="preserve"> sur les </w:t>
-      </w:r>
-      <w:proofErr w:type="spellStart"/>
-      <w:r>
-        <w:t>Middles</w:t>
-      </w:r>
-      <w:proofErr w:type="spellEnd"/>
-      <w:r>
-        <w:t xml:space="preserve"> et d’avoir un premier niveau de cache.</w:t>
+      <w:r>
+        <w:t>balacing sur les Middles et d’avoir un premier niveau de cache.</w:t>
       </w:r>
     </w:p>
     <w:p>
@@ -972,7 +944,21 @@
         <w:t>AngularsJS</w:t>
       </w:r>
       <w:r>
-        <w:t xml:space="preserve">, du coup il faut ajouter des briques supplémentaires et les intégrer.  </w:t>
+        <w:t>, du coup il faut ajouter des briques supplémentaires et les intégrer</w:t>
+      </w:r>
+      <w:r>
+        <w:t xml:space="preserve"> pour avoir une </w:t>
+      </w:r>
+      <w:proofErr w:type="spellStart"/>
+      <w:r>
+        <w:t>stack</w:t>
+      </w:r>
+      <w:proofErr w:type="spellEnd"/>
+      <w:r>
+        <w:t xml:space="preserve"> complète</w:t>
+      </w:r>
+      <w:r>
+        <w:t xml:space="preserve">.  </w:t>
       </w:r>
     </w:p>
     <w:p>
@@ -1216,6 +1202,9 @@
         <w:t>) , plus accessible pour des développeurs non expérimenté</w:t>
       </w:r>
       <w:r>
+        <w:t>s</w:t>
+      </w:r>
+      <w:r>
         <w:t xml:space="preserve"> qu’</w:t>
       </w:r>
       <w:r>
@@ -1227,66 +1216,55 @@
     </w:p>
     <w:p/>
     <w:p>
-      <w:proofErr w:type="gramStart"/>
-      <w:r>
-        <w:t>NodeJS ,</w:t>
-      </w:r>
-      <w:proofErr w:type="gramEnd"/>
+      <w:r>
+        <w:t>NodeJS,</w:t>
+      </w:r>
       <w:r>
         <w:t xml:space="preserve"> comme </w:t>
       </w:r>
+      <w:r>
+        <w:t>NginX</w:t>
+      </w:r>
+      <w:r>
+        <w:t>, utilise le reactor pattern ce qui</w:t>
+      </w:r>
+      <w:r>
+        <w:t xml:space="preserve"> lui permet</w:t>
+      </w:r>
+      <w:r>
+        <w:t xml:space="preserve"> d’être</w:t>
+      </w:r>
+      <w:r>
+        <w:t xml:space="preserve"> très performant</w:t>
+      </w:r>
+      <w:r>
+        <w:t>.</w:t>
+      </w:r>
+    </w:p>
+    <w:p/>
+    <w:p>
+      <w:r>
+        <w:t>Dans les deux solutions, on utilise les Websockets pour faire communiquer le front avec les résultats des tests qui sont calculés de manière asynchrone sur la plateforme. Ainsi dès qu’un résultat est calculé, on peut mettre à jour la session du côté du candidat.</w:t>
+      </w:r>
+    </w:p>
+    <w:p/>
+    <w:p>
+      <w:r>
+        <w:t xml:space="preserve">Pour l’authentification, Spring boot ou </w:t>
+      </w:r>
       <w:proofErr w:type="spellStart"/>
       <w:r>
-        <w:t>nginx</w:t>
+        <w:t>Hapi</w:t>
       </w:r>
       <w:proofErr w:type="spellEnd"/>
       <w:r>
-        <w:t xml:space="preserve">, utilise le </w:t>
-      </w:r>
-      <w:proofErr w:type="spellStart"/>
-      <w:r>
-        <w:t>reactor</w:t>
-      </w:r>
-      <w:proofErr w:type="spellEnd"/>
-      <w:r>
-        <w:t xml:space="preserve"> pattern ce qui</w:t>
-      </w:r>
-      <w:r>
-        <w:t xml:space="preserve"> lui permet</w:t>
-      </w:r>
-      <w:r>
-        <w:t xml:space="preserve"> très performant</w:t>
-      </w:r>
-      <w:r>
-        <w:t>.</w:t>
-      </w:r>
-    </w:p>
-    <w:p/>
-    <w:p>
-      <w:r>
-        <w:t xml:space="preserve">Dans les deux solutions, on utilise les </w:t>
-      </w:r>
-      <w:proofErr w:type="spellStart"/>
-      <w:r>
-        <w:t>Websockets</w:t>
-      </w:r>
-      <w:proofErr w:type="spellEnd"/>
-      <w:r>
-        <w:t xml:space="preserve"> pour faire communiquer le front avec les résultats des tests qui sont calculés de manière asynchrone sur la plateforme. Ainsi dès qu’un résultat est calculé, on peut mettre à jour la session du côté du candidat.</w:t>
-      </w:r>
-    </w:p>
-    <w:p/>
-    <w:p>
-      <w:r>
-        <w:t xml:space="preserve">Pour l’authentification, Spring boot ou </w:t>
-      </w:r>
-      <w:proofErr w:type="spellStart"/>
-      <w:r>
-        <w:t>Hapi</w:t>
-      </w:r>
-      <w:proofErr w:type="spellEnd"/>
-      <w:r>
-        <w:t xml:space="preserve"> ont des plugins simples d’authentification, et par la suite si on a besoin d’une authentification plus complexe, ils ont tous les deux un support d’Oauth2.</w:t>
+        <w:t xml:space="preserve"> ont des plugins simples d’authentification</w:t>
+      </w:r>
+      <w:r>
+        <w:t>. P</w:t>
+      </w:r>
+      <w:r>
+        <w:t>ar la suite si on a besoin d’une authentification plus complexe, ils ont tous les deux un support d’Oauth2.</w:t>
       </w:r>
     </w:p>
     <w:p>
@@ -1297,7 +1275,7 @@
         <w:t>intéressant si</w:t>
       </w:r>
       <w:r>
-        <w:t xml:space="preserve"> l’on veut font switcher sur un serveur SSO de type CAS ou sur </w:t>
+        <w:t xml:space="preserve"> l’on veut switcher sur un serveur SSO de type CAS ou sur </w:t>
       </w:r>
       <w:r>
         <w:t>une authentification basée</w:t>
@@ -1384,15 +1362,7 @@
         <w:t xml:space="preserve">MongoDB </w:t>
       </w:r>
       <w:r>
-        <w:t xml:space="preserve">est une BDD </w:t>
-      </w:r>
-      <w:proofErr w:type="spellStart"/>
-      <w:r>
-        <w:t>NoSQL</w:t>
-      </w:r>
-      <w:proofErr w:type="spellEnd"/>
-      <w:r>
-        <w:t xml:space="preserve"> orienté document.</w:t>
+        <w:t>est une BDD NoSQL orienté document.</w:t>
       </w:r>
     </w:p>
     <w:p>
@@ -1403,15 +1373,7 @@
         <w:t>se couple</w:t>
       </w:r>
       <w:r>
-        <w:t xml:space="preserve"> bien avec docker et Kubernetes. Elle est facilement </w:t>
-      </w:r>
-      <w:proofErr w:type="spellStart"/>
-      <w:r>
-        <w:t>scalable</w:t>
-      </w:r>
-      <w:proofErr w:type="spellEnd"/>
-      <w:r>
-        <w:t xml:space="preserve"> et performante.</w:t>
+        <w:t xml:space="preserve"> bien avec docker et Kubernetes. Elle est facilement scalable et performante.</w:t>
       </w:r>
     </w:p>
     <w:p/>
@@ -1497,31 +1459,57 @@
       <w:r>
         <w:t xml:space="preserve">nées </w:t>
       </w:r>
+      <w:r>
+        <w:t>SQL</w:t>
+      </w:r>
+      <w:r>
+        <w:t xml:space="preserve"> robuste et performante, assez complète en termes de fonctionnalité.</w:t>
+      </w:r>
+    </w:p>
+    <w:p/>
+    <w:p/>
+    <w:p>
+      <w:r>
+        <w:t>Les avanta</w:t>
+      </w:r>
+      <w:r>
+        <w:t>ges d’une basse de données NoSQL</w:t>
+      </w:r>
+      <w:r>
+        <w:t xml:space="preserve"> en général, c’est qu’elles sont mieux adaptées au </w:t>
+      </w:r>
       <w:proofErr w:type="spellStart"/>
       <w:r>
-        <w:t>sql</w:t>
+        <w:t>scale</w:t>
       </w:r>
       <w:proofErr w:type="spellEnd"/>
       <w:r>
-        <w:t xml:space="preserve"> robuste et performante, assez complète en termes de fonctionnalité.</w:t>
-      </w:r>
-    </w:p>
-    <w:p/>
-    <w:p/>
-    <w:p>
-      <w:r>
-        <w:t>Les avanta</w:t>
-      </w:r>
-      <w:r>
-        <w:t xml:space="preserve">ges d’une basse de données </w:t>
+        <w:t xml:space="preserve">, et donc au cloud </w:t>
       </w:r>
       <w:proofErr w:type="spellStart"/>
       <w:r>
-        <w:t>NoSQL</w:t>
+        <w:t>computing</w:t>
       </w:r>
       <w:proofErr w:type="spellEnd"/>
       <w:r>
-        <w:t xml:space="preserve"> en général, c’est qu’elles sont mieux adaptées au </w:t>
+        <w:t>.</w:t>
+      </w:r>
+    </w:p>
+    <w:p>
+      <w:r>
+        <w:t xml:space="preserve">Cependant de nos jours, des bases de données comme </w:t>
+      </w:r>
+      <w:r>
+        <w:t>Postgress</w:t>
+      </w:r>
+      <w:r>
+        <w:t xml:space="preserve">, ont des systèmes de synchronisation et </w:t>
+      </w:r>
+      <w:r>
+        <w:t>de clustering</w:t>
+      </w:r>
+      <w:r>
+        <w:t xml:space="preserve"> efficace qui permettent un </w:t>
       </w:r>
       <w:proofErr w:type="spellStart"/>
       <w:r>
@@ -1529,33 +1517,6 @@
       </w:r>
       <w:proofErr w:type="spellEnd"/>
       <w:r>
-        <w:t xml:space="preserve">, et donc au cloud </w:t>
-      </w:r>
-      <w:proofErr w:type="spellStart"/>
-      <w:r>
-        <w:t>computing</w:t>
-      </w:r>
-      <w:proofErr w:type="spellEnd"/>
-      <w:r>
-        <w:t>.</w:t>
-      </w:r>
-    </w:p>
-    <w:p>
-      <w:r>
-        <w:t xml:space="preserve">Cependant de nos jours, des bases de données comme </w:t>
-      </w:r>
-      <w:r>
-        <w:t>Postgress</w:t>
-      </w:r>
-      <w:r>
-        <w:t xml:space="preserve">, ont des systèmes de synchronisation et réplication efficace qui permettent un </w:t>
-      </w:r>
-      <w:proofErr w:type="spellStart"/>
-      <w:r>
-        <w:t>scale</w:t>
-      </w:r>
-      <w:proofErr w:type="spellEnd"/>
-      <w:r>
         <w:t xml:space="preserve"> acceptable, mais plus complexe à mettre en place.</w:t>
       </w:r>
     </w:p>
@@ -1573,35 +1534,27 @@
       <w:r>
         <w:t xml:space="preserve">Dans le cas d’un site e-commerce, je recommanderai une </w:t>
       </w:r>
-      <w:proofErr w:type="spellStart"/>
-      <w:r>
-        <w:t>bdd</w:t>
-      </w:r>
-      <w:proofErr w:type="spellEnd"/>
+      <w:r>
+        <w:t>BDD</w:t>
+      </w:r>
       <w:r>
         <w:t xml:space="preserve"> </w:t>
       </w:r>
-      <w:proofErr w:type="spellStart"/>
-      <w:r>
-        <w:t>sql</w:t>
-      </w:r>
-      <w:proofErr w:type="spellEnd"/>
+      <w:r>
+        <w:t>SQL</w:t>
+      </w:r>
       <w:r>
         <w:t xml:space="preserve"> et dans le cas d’un réseau social plutôt une </w:t>
       </w:r>
-      <w:proofErr w:type="spellStart"/>
-      <w:r>
-        <w:t>bdd</w:t>
-      </w:r>
-      <w:proofErr w:type="spellEnd"/>
-      <w:r>
-        <w:t xml:space="preserve"> no-</w:t>
-      </w:r>
-      <w:proofErr w:type="spellStart"/>
-      <w:r>
-        <w:t>sql</w:t>
-      </w:r>
-      <w:proofErr w:type="spellEnd"/>
+      <w:r>
+        <w:t>BDD</w:t>
+      </w:r>
+      <w:r>
+        <w:t xml:space="preserve"> </w:t>
+      </w:r>
+      <w:r>
+        <w:t>NOSQL</w:t>
+      </w:r>
       <w:r>
         <w:t>.</w:t>
       </w:r>
@@ -1688,66 +1641,225 @@
     <w:p/>
     <w:p>
       <w:r>
-        <w:t xml:space="preserve">Le fait que MongoDB soit une BDD orienté document qui stocke les données sous forme de JSON est un plus quand on a une </w:t>
-      </w:r>
+        <w:t xml:space="preserve">Le fait que MongoDB soit une BDD orienté document qui stocke les données sous forme de JSON est un plus quand on a une Stack front et middle en </w:t>
+      </w:r>
+      <w:r>
+        <w:t>JavaScript. L</w:t>
+      </w:r>
+      <w:r>
+        <w:t>es données ont un format très proche de celui utilisé par le front et le middle</w:t>
+      </w:r>
+      <w:r>
+        <w:t xml:space="preserve">, elles sont </w:t>
+      </w:r>
+      <w:r>
+        <w:t>stockées</w:t>
+      </w:r>
+      <w:r>
+        <w:t xml:space="preserve"> sous format </w:t>
+      </w:r>
+      <w:r>
+        <w:t>JSON</w:t>
+      </w:r>
+      <w:r>
+        <w:t>.</w:t>
+      </w:r>
+    </w:p>
+    <w:p/>
+    <w:p>
+      <w:r>
+        <w:t xml:space="preserve">Il faut </w:t>
+      </w:r>
+      <w:r>
+        <w:t xml:space="preserve">aussi </w:t>
+      </w:r>
+      <w:r>
+        <w:t>prendre en compte les compétences dans son équipe, en effet le gap d’apprentissage est plus élevé sur Postgress que sur MongoDB, notamment au niveau optimisat</w:t>
+      </w:r>
+      <w:r>
+        <w:t xml:space="preserve">ion </w:t>
+      </w:r>
+      <w:r>
+        <w:t>et clustering.</w:t>
+      </w:r>
+    </w:p>
+    <w:p/>
+    <w:p>
+      <w:r>
+        <w:t>D’un autre côté, une base de données SQL oblige à modéliser correctement la structure de données et donc éviter certains problèmes de conception qui se verront en amont du projet.</w:t>
+      </w:r>
+    </w:p>
+    <w:p/>
+    <w:p>
+      <w:pPr>
+        <w:pStyle w:val="Titre2"/>
+      </w:pPr>
+      <w:r>
+        <w:t>5</w:t>
+      </w:r>
+      <w:r>
+        <w:t>.Focus sur la g</w:t>
+      </w:r>
+      <w:r>
+        <w:t>estion des sessions dans un environnement Cloud.</w:t>
+      </w:r>
+    </w:p>
+    <w:p/>
+    <w:p>
+      <w:pPr>
+        <w:pStyle w:val="Titre3"/>
+      </w:pPr>
+      <w:r>
+        <w:t>Première solution</w:t>
+      </w:r>
+    </w:p>
+    <w:p/>
+    <w:p>
+      <w:r>
+        <w:t xml:space="preserve">Pour gérer les sessions, on peut utiliser les sticky session de NGINX qui est capable de </w:t>
+      </w:r>
+      <w:r>
+        <w:t>rediriger</w:t>
+      </w:r>
+      <w:r>
+        <w:t xml:space="preserve"> la requête vers le bon middle.</w:t>
+      </w:r>
+    </w:p>
+    <w:p>
       <w:proofErr w:type="spellStart"/>
       <w:r>
-        <w:t>Stack</w:t>
+        <w:t>Nginx</w:t>
       </w:r>
       <w:proofErr w:type="spellEnd"/>
       <w:r>
-        <w:t xml:space="preserve"> front et middle en </w:t>
-      </w:r>
-      <w:r>
-        <w:t>JavaScript. L</w:t>
-      </w:r>
-      <w:r>
-        <w:t xml:space="preserve">es données ont </w:t>
-      </w:r>
-      <w:r>
-        <w:t xml:space="preserve">alors </w:t>
-      </w:r>
-      <w:r>
-        <w:t>un format très proche de celui utilisé par le front et le middle.</w:t>
-      </w:r>
-    </w:p>
-    <w:p/>
-    <w:p>
-      <w:r>
-        <w:t xml:space="preserve">Il faut </w:t>
-      </w:r>
-      <w:r>
-        <w:t xml:space="preserve">aussi </w:t>
-      </w:r>
-      <w:r>
-        <w:t>prendre en compte les compétences dans son équipe, en effet le gap d’apprentissage est plus élevé sur Postgress que sur MongoDB, notamment au niveau optimisat</w:t>
-      </w:r>
-      <w:r>
-        <w:t xml:space="preserve">ion </w:t>
-      </w:r>
-      <w:r>
-        <w:t>et clustering.</w:t>
-      </w:r>
-    </w:p>
-    <w:p/>
-    <w:p>
-      <w:r>
-        <w:t>D’un autre côté, une base de données SQL oblige à modéliser correctement la structure de données et donc éviter certains problèmes de conception qui se verront en amont du projet.</w:t>
-      </w:r>
-    </w:p>
-    <w:p/>
-    <w:p>
-      <w:pPr>
-        <w:pStyle w:val="Titre2"/>
-      </w:pPr>
-      <w:r>
-        <w:t>5</w:t>
-      </w:r>
-      <w:r>
-        <w:t>.Focus sur la g</w:t>
-      </w:r>
-      <w:r>
-        <w:t>estion des sessions dans un environnement Cloud.</w:t>
+        <w:t xml:space="preserve"> possèdent un avantage intéressant pour répondre à la </w:t>
+      </w:r>
+      <w:r>
+        <w:t>problématique ;</w:t>
+      </w:r>
+      <w:r>
+        <w:t xml:space="preserve"> </w:t>
+      </w:r>
+      <w:r>
+        <w:t>l</w:t>
+      </w:r>
+      <w:r>
+        <w:t xml:space="preserve">e rechargement à chaud, c’est-à-dire qu’il est capable de recharger ses configurations, tout en continuant </w:t>
+      </w:r>
+      <w:r>
+        <w:t xml:space="preserve">de servir des requêtes et en n’arrêtant </w:t>
+      </w:r>
+      <w:r>
+        <w:t>pas les requêtes en cours.</w:t>
+      </w:r>
+    </w:p>
+    <w:p>
+      <w:r>
+        <w:t>Cet avantage permet en cas d’ajout</w:t>
+      </w:r>
+      <w:r>
+        <w:t>/suppression</w:t>
+      </w:r>
+      <w:r>
+        <w:t xml:space="preserve"> de serveur</w:t>
+      </w:r>
+      <w:r>
+        <w:t>s</w:t>
+      </w:r>
+      <w:r>
+        <w:t xml:space="preserve"> middle </w:t>
+      </w:r>
+      <w:r>
+        <w:t xml:space="preserve">de modifier </w:t>
+      </w:r>
+      <w:r>
+        <w:t>ses</w:t>
+      </w:r>
+      <w:r>
+        <w:t xml:space="preserve"> configurations</w:t>
+      </w:r>
+      <w:r>
+        <w:t xml:space="preserve"> sans </w:t>
+      </w:r>
+      <w:r>
+        <w:t>interruption</w:t>
+      </w:r>
+      <w:r>
+        <w:t xml:space="preserve"> ou dégradions de service.</w:t>
+      </w:r>
+      <w:r>
+        <w:t xml:space="preserve"> </w:t>
+      </w:r>
+    </w:p>
+    <w:p>
+      <w:r>
+        <w:t xml:space="preserve">Pour </w:t>
+      </w:r>
+      <w:r>
+        <w:t>automatiser la modification</w:t>
+      </w:r>
+      <w:r>
+        <w:t xml:space="preserve"> des configurations, on peut </w:t>
+      </w:r>
+      <w:r>
+        <w:t xml:space="preserve">utiliser </w:t>
+      </w:r>
+      <w:r>
+        <w:t>NGINX Plus qui le fait nativement cependant cette solution est payante.</w:t>
+      </w:r>
+    </w:p>
+    <w:p>
+      <w:r>
+        <w:t>Sinon, o</w:t>
+      </w:r>
+      <w:r>
+        <w:t xml:space="preserve">n peut </w:t>
+      </w:r>
+      <w:r>
+        <w:t>faire un</w:t>
+      </w:r>
+      <w:r>
+        <w:t xml:space="preserve"> </w:t>
+      </w:r>
+      <w:r>
+        <w:t>pe</w:t>
+      </w:r>
+      <w:r>
+        <w:t>u de développement pour faire cette automatisation</w:t>
+      </w:r>
+      <w:r>
+        <w:t>.</w:t>
+      </w:r>
+    </w:p>
+    <w:p>
+      <w:r>
+        <w:t>Cette solution est élégante, simple à mettre en place et permet d’être agnostique au n</w:t>
+      </w:r>
+      <w:r>
+        <w:t xml:space="preserve">iveau </w:t>
+      </w:r>
+      <w:r>
+        <w:t>de la</w:t>
+      </w:r>
+      <w:r>
+        <w:t xml:space="preserve"> solution middle</w:t>
+      </w:r>
+      <w:r>
+        <w:t xml:space="preserve">. </w:t>
+      </w:r>
+    </w:p>
+    <w:p>
+      <w:r>
+        <w:t>O</w:t>
+      </w:r>
+      <w:r>
+        <w:t>n répond bien à la problématique d’une infrastructure élastique mais si un middle s’arrête suit</w:t>
+      </w:r>
+      <w:r>
+        <w:t>e</w:t>
+      </w:r>
+      <w:r>
+        <w:t xml:space="preserve"> à une surcharge ou un problème, la session est perdue.</w:t>
       </w:r>
     </w:p>
     <w:p/>
@@ -1756,212 +1868,42 @@
         <w:pStyle w:val="Titre3"/>
       </w:pPr>
       <w:r>
-        <w:t>Première solution</w:t>
-      </w:r>
-    </w:p>
-    <w:p/>
-    <w:p>
-      <w:r>
-        <w:t xml:space="preserve">Pour gérer les sessions, on peut utiliser les </w:t>
+        <w:t>Deuxième solution</w:t>
+      </w:r>
+    </w:p>
+    <w:p/>
+    <w:p>
+      <w:r>
+        <w:t>On peut</w:t>
+      </w:r>
+      <w:r>
+        <w:t xml:space="preserve"> </w:t>
+      </w:r>
+      <w:r>
+        <w:t>g</w:t>
+      </w:r>
+      <w:r>
+        <w:t xml:space="preserve">érer les sessions au niveau du middle, on </w:t>
+      </w:r>
+      <w:r>
+        <w:t>utilise alors</w:t>
+      </w:r>
+      <w:r>
+        <w:t xml:space="preserve"> un redis ou un </w:t>
       </w:r>
       <w:proofErr w:type="spellStart"/>
       <w:r>
-        <w:t>sticky</w:t>
+        <w:t>Memcache</w:t>
       </w:r>
       <w:proofErr w:type="spellEnd"/>
       <w:r>
-        <w:t xml:space="preserve"> session de NGINX qui est capable de </w:t>
-      </w:r>
-      <w:proofErr w:type="spellStart"/>
-      <w:r>
-        <w:t>fo</w:t>
-      </w:r>
-      <w:r>
-        <w:t>r</w:t>
-      </w:r>
-      <w:r>
-        <w:t>warder</w:t>
-      </w:r>
-      <w:proofErr w:type="spellEnd"/>
-      <w:r>
-        <w:t xml:space="preserve"> la requête vers le bon middle.</w:t>
-      </w:r>
-    </w:p>
-    <w:p>
-      <w:proofErr w:type="spellStart"/>
-      <w:r>
-        <w:t>Nginx</w:t>
-      </w:r>
-      <w:proofErr w:type="spellEnd"/>
-      <w:r>
-        <w:t xml:space="preserve"> possèdent un avantage intéressant pour répondre à la </w:t>
-      </w:r>
-      <w:r>
-        <w:t>problématique ;</w:t>
-      </w:r>
-      <w:r>
-        <w:t xml:space="preserve"> </w:t>
-      </w:r>
-      <w:r>
-        <w:t>l</w:t>
-      </w:r>
-      <w:r>
-        <w:t xml:space="preserve">e rechargement à chaud, c’est-à-dire qu’il est capable de recharger ses configurations, tout en continuant </w:t>
-      </w:r>
-      <w:r>
-        <w:t xml:space="preserve">de servir des requêtes et en n’arrêtant </w:t>
-      </w:r>
-      <w:r>
-        <w:t>pas les requêtes en cours.</w:t>
-      </w:r>
-    </w:p>
-    <w:p>
-      <w:r>
-        <w:t>Cet avantage permet en cas d’ajout</w:t>
-      </w:r>
-      <w:r>
-        <w:t>/suppression</w:t>
-      </w:r>
-      <w:r>
-        <w:t xml:space="preserve"> de serveur</w:t>
-      </w:r>
-      <w:r>
-        <w:t>s</w:t>
-      </w:r>
-      <w:r>
-        <w:t xml:space="preserve"> middle </w:t>
-      </w:r>
-      <w:r>
-        <w:t>de modifier ces configurations</w:t>
-      </w:r>
-      <w:r>
-        <w:t xml:space="preserve"> sans coupure ou dégradions de service.</w:t>
-      </w:r>
-      <w:r>
-        <w:t xml:space="preserve"> </w:t>
-      </w:r>
-    </w:p>
-    <w:p>
-      <w:r>
-        <w:t xml:space="preserve">Pour </w:t>
-      </w:r>
-      <w:r>
-        <w:t>automatiser la modification</w:t>
-      </w:r>
-      <w:r>
-        <w:t xml:space="preserve"> des configurations, on peut </w:t>
-      </w:r>
-      <w:r>
-        <w:t xml:space="preserve">utiliser </w:t>
-      </w:r>
-      <w:r>
-        <w:t>NGINX Plus qui le fait nativement cependant cette solution est payante.</w:t>
-      </w:r>
-    </w:p>
-    <w:p>
-      <w:r>
-        <w:t>Sinon, o</w:t>
-      </w:r>
-      <w:r>
-        <w:t xml:space="preserve">n peut </w:t>
-      </w:r>
-      <w:r>
-        <w:t>faire un</w:t>
-      </w:r>
-      <w:r>
-        <w:t xml:space="preserve"> </w:t>
-      </w:r>
-      <w:r>
-        <w:t>pe</w:t>
-      </w:r>
-      <w:r>
-        <w:t>u de développement pour faire cette automatisation</w:t>
-      </w:r>
-      <w:r>
-        <w:t>.</w:t>
-      </w:r>
-    </w:p>
-    <w:p>
-      <w:r>
-        <w:t>Cette solution est élégante, simple à mettre en place et permet d’être agnostique au n</w:t>
-      </w:r>
-      <w:r>
-        <w:t xml:space="preserve">iveau </w:t>
-      </w:r>
-      <w:r>
-        <w:t>de la</w:t>
-      </w:r>
-      <w:r>
-        <w:t xml:space="preserve"> solution middle</w:t>
-      </w:r>
-      <w:r>
-        <w:t xml:space="preserve">. </w:t>
-      </w:r>
-    </w:p>
-    <w:p>
-      <w:r>
-        <w:t>O</w:t>
-      </w:r>
-      <w:r>
-        <w:t>n répond bien à la problématique d’une infrastructure élastique mais si un middle s’arrête suit</w:t>
-      </w:r>
-      <w:r>
-        <w:t>e</w:t>
-      </w:r>
-      <w:r>
-        <w:t xml:space="preserve"> à une surcharge ou un problème, la session est perdue.</w:t>
-      </w:r>
-    </w:p>
-    <w:p/>
-    <w:p>
-      <w:pPr>
-        <w:pStyle w:val="Titre3"/>
-      </w:pPr>
-      <w:r>
-        <w:t>Deuxième solution</w:t>
-      </w:r>
-    </w:p>
-    <w:p/>
-    <w:p>
-      <w:r>
-        <w:t>On peut</w:t>
-      </w:r>
-      <w:r>
-        <w:t xml:space="preserve"> </w:t>
-      </w:r>
-      <w:r>
-        <w:t>g</w:t>
-      </w:r>
-      <w:r>
-        <w:t xml:space="preserve">érer les sessions au niveau du middle, on </w:t>
-      </w:r>
-      <w:r>
-        <w:t>utilise alors</w:t>
-      </w:r>
-      <w:r>
-        <w:t xml:space="preserve"> un redis ou un </w:t>
-      </w:r>
-      <w:proofErr w:type="spellStart"/>
-      <w:r>
-        <w:t>Memcache</w:t>
-      </w:r>
-      <w:proofErr w:type="spellEnd"/>
-      <w:r>
         <w:t xml:space="preserve"> distribué pour que </w:t>
       </w:r>
       <w:r>
         <w:t>n’importe quelles</w:t>
       </w:r>
       <w:r>
-        <w:t xml:space="preserve"> sessions soient accessibles aux différents </w:t>
-      </w:r>
-      <w:proofErr w:type="spellStart"/>
-      <w:r>
-        <w:t>Middles</w:t>
-      </w:r>
-      <w:proofErr w:type="spellEnd"/>
-      <w:r>
-        <w:t>.</w:t>
+        <w:t xml:space="preserve"> sessions soient accessibles aux différents Middles.</w:t>
       </w:r>
     </w:p>
     <w:p>
@@ -1975,7 +1917,7 @@
         <w:t>Dans le cas de l’utilisation d’HAPI</w:t>
       </w:r>
       <w:r>
-        <w:t xml:space="preserve"> pour la couche Middle,</w:t>
+        <w:t>,</w:t>
       </w:r>
       <w:r>
         <w:t xml:space="preserve"> </w:t>
@@ -2188,10 +2130,10 @@
     <w:p/>
     <w:p>
       <w:r>
-        <w:t>Comme</w:t>
-      </w:r>
-      <w:r>
-        <w:t xml:space="preserve"> dans cette solution,</w:t>
+        <w:t>Dans</w:t>
+      </w:r>
+      <w:r>
+        <w:t xml:space="preserve"> cette solution,</w:t>
       </w:r>
       <w:r>
         <w:t xml:space="preserve"> </w:t>
@@ -2206,16 +2148,7 @@
         <w:t>sont faites de manière</w:t>
       </w:r>
       <w:r>
-        <w:t xml:space="preserve"> asynchrone</w:t>
-      </w:r>
-      <w:r>
-        <w:t xml:space="preserve"> avec </w:t>
-      </w:r>
-      <w:r>
-        <w:t>Jenkins</w:t>
-      </w:r>
-      <w:r>
-        <w:t xml:space="preserve">, </w:t>
+        <w:t xml:space="preserve"> asynchrone, </w:t>
       </w:r>
       <w:r>
         <w:t>il est intéressant</w:t>
@@ -2431,7 +2364,18 @@
         <w:t>Je commencerai avec un RabbitMQ</w:t>
       </w:r>
       <w:r>
-        <w:t>, puis suite à des benchmarks de la plateforme, si les besoins s’en font sentir, on</w:t>
+        <w:t>, puis suite à des benchmarks de la plateforme</w:t>
+      </w:r>
+      <w:r>
+        <w:t>.</w:t>
+      </w:r>
+    </w:p>
+    <w:p>
+      <w:r>
+        <w:t>S</w:t>
+      </w:r>
+      <w:r>
+        <w:t>i les besoins s’en font sentir, on</w:t>
       </w:r>
       <w:r>
         <w:t xml:space="preserve"> peut</w:t>
@@ -2510,20 +2454,10 @@
       <w:r>
         <w:t>dockers nécessaires lors du pic de charge. Pour assurer lors de ce pic, on peut via Kubernetes prédéfinir le nombre d’instances minimal à l’heure H.</w:t>
       </w:r>
-      <w:bookmarkStart w:id="0" w:name="_GoBack"/>
-      <w:bookmarkEnd w:id="0"/>
-    </w:p>
-    <w:p>
-      <w:r>
-        <w:t xml:space="preserve">Le fait que l’application soit </w:t>
-      </w:r>
-      <w:proofErr w:type="spellStart"/>
-      <w:r>
-        <w:t>scalable</w:t>
-      </w:r>
-      <w:proofErr w:type="spellEnd"/>
-      <w:r>
-        <w:t xml:space="preserve"> par les technologies utilisées et sa plateforme cloud vont permettent d’absorber une arrivée massive de requêtes.</w:t>
+    </w:p>
+    <w:p>
+      <w:r>
+        <w:t>Le fait que l’application soit scalable par les technologies utilisées et sa plateforme cloud vont permettent d’absorber une arrivée massive de requêtes.</w:t>
       </w:r>
     </w:p>
     <w:p>
@@ -2641,11 +2575,9 @@
       <w:r>
         <w:t xml:space="preserve">s retenues permet d’avoir une architecture </w:t>
       </w:r>
-      <w:proofErr w:type="spellStart"/>
       <w:r>
         <w:t>scalable</w:t>
       </w:r>
-      <w:proofErr w:type="spellEnd"/>
       <w:r>
         <w:t>, performante et résiliente.</w:t>
       </w:r>
@@ -3045,7 +2977,7 @@
       <w:rPr>
         <w:noProof/>
       </w:rPr>
-      <w:t>7</w:t>
+      <w:t>3</w:t>
     </w:r>
     <w:r>
       <w:fldChar w:fldCharType="end"/>
@@ -4776,7 +4708,7 @@
 </file>
 
 <file path=customXml/itemProps3.xml><?xml version="1.0" encoding="utf-8"?>
-<ds:datastoreItem xmlns:ds="http://schemas.openxmlformats.org/officeDocument/2006/customXml" ds:itemID="{77AEB9E6-5624-4BAE-AEFC-202B606F7D03}">
+<ds:datastoreItem xmlns:ds="http://schemas.openxmlformats.org/officeDocument/2006/customXml" ds:itemID="{CA119575-E008-4C48-A729-894D784536B2}">
   <ds:schemaRefs>
     <ds:schemaRef ds:uri="http://schemas.openxmlformats.org/officeDocument/2006/bibliography"/>
   </ds:schemaRefs>

</xml_diff>